<commit_message>
pdf / youtube,github link
</commit_message>
<xml_diff>
--- a/졸업프로젝트SE03/시퀸스다이어그램보고서/[SE03]시퀀스다이어그램_블록체인떡상조.docx
+++ b/졸업프로젝트SE03/시퀸스다이어그램보고서/[SE03]시퀀스다이어그램_블록체인떡상조.docx
@@ -4368,7 +4368,7 @@
         <w:rPr>
           <w:noProof/>
         </w:rPr>
-        <w:t>2</w:t>
+        <w:t>3</w:t>
       </w:r>
       <w:r>
         <w:rPr>
@@ -6257,7 +6257,7 @@
         <w:rPr>
           <w:noProof/>
         </w:rPr>
-        <w:t>2</w:t>
+        <w:t>4</w:t>
       </w:r>
       <w:r>
         <w:rPr>
@@ -6962,9 +6962,6 @@
         </w:numPr>
         <w:spacing w:after="180"/>
         <w:ind w:leftChars="0"/>
-        <w:rPr>
-          <w:rFonts w:hint="eastAsia"/>
-        </w:rPr>
       </w:pPr>
       <w:r>
         <w:rPr>
@@ -7156,11 +7153,6 @@
       </w:r>
     </w:p>
     <w:p>
-      <w:pPr>
-        <w:rPr>
-          <w:rFonts w:hint="eastAsia"/>
-        </w:rPr>
-      </w:pPr>
       <w:r>
         <w:t xml:space="preserve">Github : </w:t>
       </w:r>
@@ -12146,7 +12138,7 @@
 </file>
 
 <file path=customXml/itemProps1.xml><?xml version="1.0" encoding="utf-8"?>
-<ds:datastoreItem xmlns:ds="http://schemas.openxmlformats.org/officeDocument/2006/customXml" ds:itemID="{109E3D37-D350-4259-92BF-3E86E23B6231}">
+<ds:datastoreItem xmlns:ds="http://schemas.openxmlformats.org/officeDocument/2006/customXml" ds:itemID="{CD821253-C9B4-4E42-A3EB-0395CD268625}">
   <ds:schemaRefs>
     <ds:schemaRef ds:uri="http://schemas.openxmlformats.org/officeDocument/2006/bibliography"/>
   </ds:schemaRefs>

</xml_diff>